<commit_message>
Diplom infa + mi diplom
</commit_message>
<xml_diff>
--- a/ДИПЛОМ.docx
+++ b/ДИПЛОМ.docx
@@ -7960,7 +7960,7 @@
           <v:shape id="_x0000_i1025" type="#_x0000_t75" style="width:467.25pt;height:290.25pt" o:ole="">
             <v:imagedata r:id="rId8" o:title=""/>
           </v:shape>
-          <o:OLEObject Type="Embed" ProgID="Visio.Drawing.11" ShapeID="_x0000_i1025" DrawAspect="Content" ObjectID="_1616954608" r:id="rId9"/>
+          <o:OLEObject Type="Embed" ProgID="Visio.Drawing.11" ShapeID="_x0000_i1025" DrawAspect="Content" ObjectID="_1617082503" r:id="rId9"/>
         </w:object>
       </w:r>
     </w:p>
@@ -12484,7 +12484,7 @@
           <v:shape id="_x0000_i1026" type="#_x0000_t75" style="width:468pt;height:270pt" o:ole="">
             <v:imagedata r:id="rId10" o:title=""/>
           </v:shape>
-          <o:OLEObject Type="Embed" ProgID="Visio.Drawing.11" ShapeID="_x0000_i1026" DrawAspect="Content" ObjectID="_1616954609" r:id="rId11"/>
+          <o:OLEObject Type="Embed" ProgID="Visio.Drawing.11" ShapeID="_x0000_i1026" DrawAspect="Content" ObjectID="_1617082504" r:id="rId11"/>
         </w:object>
       </w:r>
     </w:p>
@@ -17056,7 +17056,7 @@
           <v:shape id="_x0000_i1027" type="#_x0000_t75" style="width:121.5pt;height:20.25pt" o:ole="">
             <v:imagedata r:id="rId19" o:title=""/>
           </v:shape>
-          <o:OLEObject Type="Embed" ProgID="Equation.3" ShapeID="_x0000_i1027" DrawAspect="Content" ObjectID="_1616954610" r:id="rId20"/>
+          <o:OLEObject Type="Embed" ProgID="Equation.3" ShapeID="_x0000_i1027" DrawAspect="Content" ObjectID="_1617082505" r:id="rId20"/>
         </w:object>
       </w:r>
       <w:r>
@@ -20005,10 +20005,7 @@
         <w:t xml:space="preserve"> однорівневі</w:t>
       </w:r>
       <w:r>
-        <w:t xml:space="preserve"> </w:t>
-      </w:r>
-      <w:r>
-        <w:t>алгоритми</w:t>
+        <w:t xml:space="preserve"> алгоритми</w:t>
       </w:r>
       <w:r>
         <w:t>;</w:t>
@@ -20038,10 +20035,7 @@
         <w:t>міждоменні або внутрішньодоменні</w:t>
       </w:r>
       <w:r>
-        <w:t xml:space="preserve"> </w:t>
-      </w:r>
-      <w:r>
-        <w:t>алгоритми</w:t>
+        <w:t xml:space="preserve"> алгоритми</w:t>
       </w:r>
       <w:r>
         <w:t>.</w:t>
@@ -20207,31 +20201,6 @@
     </w:p>
     <w:p>
       <w:pPr>
-        <w:pStyle w:val="-c"/>
-      </w:pPr>
-    </w:p>
-    <w:p>
-      <w:pPr>
-        <w:pStyle w:val="-c"/>
-      </w:pPr>
-    </w:p>
-    <w:p>
-      <w:pPr>
-        <w:pStyle w:val="-c"/>
-      </w:pPr>
-    </w:p>
-    <w:p>
-      <w:pPr>
-        <w:pStyle w:val="-c"/>
-      </w:pPr>
-    </w:p>
-    <w:p>
-      <w:pPr>
-        <w:pStyle w:val="-c"/>
-      </w:pPr>
-    </w:p>
-    <w:p>
-      <w:pPr>
         <w:pStyle w:val="a7"/>
         <w:rPr>
           <w:i/>
@@ -20288,9 +20257,6 @@
         <w:t xml:space="preserve"> одночасно підтримуваних маршрутів до одного пункту призначення алгоритми маршрутизації можуть бути</w:t>
       </w:r>
       <w:r>
-        <w:rPr>
-          <w:lang w:val="ru-RU"/>
-        </w:rPr>
         <w:t xml:space="preserve"> </w:t>
       </w:r>
       <w:r>
@@ -20300,9 +20266,6 @@
         <w:t xml:space="preserve"> або</w:t>
       </w:r>
       <w:r>
-        <w:rPr>
-          <w:lang w:val="ru-RU"/>
-        </w:rPr>
         <w:t xml:space="preserve"> </w:t>
       </w:r>
       <w:r>
@@ -20357,11 +20320,7 @@
         <w:t>багатьох</w:t>
       </w:r>
       <w:r>
-        <w:t xml:space="preserve"> лініях, </w:t>
-      </w:r>
-      <w:r>
-        <w:lastRenderedPageBreak/>
-        <w:t xml:space="preserve">у той час, коли </w:t>
+        <w:t xml:space="preserve"> лініях, у той час, коли </w:t>
       </w:r>
       <w:r>
         <w:t>одномаршрутні</w:t>
@@ -20391,20 +20350,32 @@
         <w:t xml:space="preserve"> одномаршрутних алгоритмів полягають у неможливості забезпечення значно більшої</w:t>
       </w:r>
       <w:r>
-        <w:t xml:space="preserve"> </w:t>
-      </w:r>
-      <w:r>
-        <w:t>надійності</w:t>
-      </w:r>
-      <w:r>
-        <w:t xml:space="preserve"> </w:t>
-      </w:r>
-      <w:r>
-        <w:t xml:space="preserve">і </w:t>
+        <w:t xml:space="preserve"> надійності</w:t>
+      </w:r>
+      <w:r>
+        <w:t xml:space="preserve"> і </w:t>
       </w:r>
       <w:r>
         <w:t>пропускної здатності</w:t>
       </w:r>
+    </w:p>
+    <w:p>
+      <w:pPr>
+        <w:pStyle w:val="-"/>
+        <w:numPr>
+          <w:ilvl w:val="0"/>
+          <w:numId w:val="0"/>
+        </w:numPr>
+      </w:pPr>
+    </w:p>
+    <w:p>
+      <w:pPr>
+        <w:pStyle w:val="-"/>
+        <w:numPr>
+          <w:ilvl w:val="0"/>
+          <w:numId w:val="0"/>
+        </w:numPr>
+      </w:pPr>
     </w:p>
     <w:p>
       <w:pPr>
@@ -20423,6 +20394,7 @@
           <w:szCs w:val="28"/>
           <w:lang w:val="uk-UA"/>
         </w:rPr>
+        <w:lastRenderedPageBreak/>
         <w:t>Алгоритми з інтелектом</w:t>
       </w:r>
       <w:r>
@@ -20432,7 +20404,7 @@
           <w:szCs w:val="28"/>
           <w:lang w:val="uk-UA"/>
         </w:rPr>
-        <w:t xml:space="preserve"> </w:t>
+        <w:t xml:space="preserve"> в роутері</w:t>
       </w:r>
       <w:r>
         <w:rPr>
@@ -20441,7 +20413,7 @@
           <w:szCs w:val="28"/>
           <w:lang w:val="uk-UA"/>
         </w:rPr>
-        <w:t>в роутері</w:t>
+        <w:t xml:space="preserve"> або </w:t>
       </w:r>
       <w:r>
         <w:rPr>
@@ -20450,268 +20422,214 @@
           <w:szCs w:val="28"/>
           <w:lang w:val="uk-UA"/>
         </w:rPr>
-        <w:t xml:space="preserve"> або </w:t>
-      </w:r>
-      <w:r>
+        <w:t>у головній обчислювальній машині</w:t>
+      </w:r>
+    </w:p>
+    <w:p>
+      <w:pPr>
+        <w:pStyle w:val="-c"/>
+      </w:pPr>
+      <w:r>
+        <w:t>Деякі алгоритми маршрутизації</w:t>
+      </w:r>
+      <w:r>
+        <w:t xml:space="preserve"> </w:t>
+      </w:r>
+      <w:r>
+        <w:t>припускають, що</w:t>
+      </w:r>
+      <w:r>
+        <w:t xml:space="preserve"> весь маршрут визначає</w:t>
+      </w:r>
+      <w:r>
+        <w:t xml:space="preserve"> кінцевий вузол джерела. Звичайно це називають маршрутизацією від джерела. У системах маршрутизації від джерела маршрутизатори </w:t>
+      </w:r>
+      <w:r>
+        <w:t>працюють</w:t>
+      </w:r>
+      <w:r>
+        <w:t xml:space="preserve"> як обладнання</w:t>
+      </w:r>
+      <w:r>
+        <w:t xml:space="preserve"> пересилання</w:t>
+      </w:r>
+      <w:r>
+        <w:t xml:space="preserve"> й</w:t>
+      </w:r>
+      <w:r>
+        <w:t xml:space="preserve"> зберігання</w:t>
+      </w:r>
+      <w:r>
+        <w:t xml:space="preserve"> пакета, відсилаючи його до наступної зупинки [3].</w:t>
+      </w:r>
+    </w:p>
+    <w:p>
+      <w:pPr>
+        <w:pStyle w:val="-c"/>
+      </w:pPr>
+      <w:r>
+        <w:t>Інші алгоритми припускають, що</w:t>
+      </w:r>
+      <w:r>
+        <w:t xml:space="preserve"> про маршрути</w:t>
+      </w:r>
+      <w:r>
+        <w:t xml:space="preserve"> головні обчислювальні машини нічого не знають. </w:t>
+      </w:r>
+      <w:r>
+        <w:t>Коли використовують ці алгоритми</w:t>
+      </w:r>
+      <w:r>
+        <w:t xml:space="preserve"> маршрутизатори визначають маршрут через </w:t>
+      </w:r>
+      <w:r>
+        <w:t>загальну</w:t>
+      </w:r>
+      <w:r>
+        <w:t xml:space="preserve"> мережу, </w:t>
+      </w:r>
+      <w:r>
+        <w:t>ґрунтуючись</w:t>
+      </w:r>
+      <w:r>
+        <w:t xml:space="preserve"> на власних розрахунках. У системі,</w:t>
+      </w:r>
+      <w:r>
+        <w:t xml:space="preserve"> яку ми розглянули</w:t>
+      </w:r>
+      <w:r>
+        <w:t xml:space="preserve"> вище, інтелект маршрутизації </w:t>
+      </w:r>
+      <w:r>
+        <w:t>знаходиться у</w:t>
+      </w:r>
+      <w:r>
+        <w:t xml:space="preserve"> головній обчислювальній машині. </w:t>
+      </w:r>
+      <w:r>
+        <w:t>В</w:t>
+      </w:r>
+      <w:r>
+        <w:t xml:space="preserve"> системі,</w:t>
+      </w:r>
+      <w:r>
+        <w:t xml:space="preserve"> яку ми</w:t>
+      </w:r>
+      <w:r>
+        <w:t xml:space="preserve"> розгляну</w:t>
+      </w:r>
+      <w:r>
+        <w:t>ли</w:t>
+      </w:r>
+      <w:r>
+        <w:t xml:space="preserve"> в другому випадку, інтелектом маршрутизації </w:t>
+      </w:r>
+      <w:r>
+        <w:t xml:space="preserve">обладнані </w:t>
+      </w:r>
+      <w:r>
+        <w:t>маршрутизатори.</w:t>
+      </w:r>
+    </w:p>
+    <w:p>
+      <w:pPr>
+        <w:pStyle w:val="-c"/>
+      </w:pPr>
+      <w:r>
+        <w:t>Компроміс між маршрутизацією</w:t>
+      </w:r>
+      <w:r>
+        <w:t xml:space="preserve"> з інтелектом у маршрутизаторі</w:t>
+      </w:r>
+      <w:r>
+        <w:t xml:space="preserve"> і</w:t>
+      </w:r>
+      <w:r>
+        <w:t xml:space="preserve"> маршрутизацією з інтелектом у головній обчислювальній машині можна</w:t>
+      </w:r>
+      <w:r>
+        <w:t xml:space="preserve"> досяг</w:t>
+      </w:r>
+      <w:r>
+        <w:t>ти</w:t>
+      </w:r>
+      <w:r>
+        <w:t xml:space="preserve"> шляхом зіставлення оптимальності маршруту з непродуктивними витратами трафіка. Системи з інтелектом у головній обчислювальній машині </w:t>
+      </w:r>
+      <w:r>
+        <w:t>най</w:t>
+      </w:r>
+      <w:r>
+        <w:t xml:space="preserve">частіше обирають найкращі маршрути, </w:t>
+      </w:r>
+      <w:r>
+        <w:t>бо перш ніж пакет буде відіслано,</w:t>
+      </w:r>
+      <w:r>
+        <w:t xml:space="preserve"> вони</w:t>
+      </w:r>
+      <w:r>
+        <w:t xml:space="preserve"> знайдуть у</w:t>
+      </w:r>
+      <w:r>
+        <w:t>сі можливі</w:t>
+      </w:r>
+      <w:r>
+        <w:t xml:space="preserve"> маршрути до пункту призначення</w:t>
+      </w:r>
+      <w:r>
+        <w:t xml:space="preserve">. </w:t>
+      </w:r>
+      <w:r>
+        <w:t>Після цього</w:t>
+      </w:r>
+      <w:r>
+        <w:t xml:space="preserve"> вони обирають найкращий маршрут,</w:t>
+      </w:r>
+      <w:r>
+        <w:t xml:space="preserve"> базуючись</w:t>
+      </w:r>
+      <w:r>
+        <w:t xml:space="preserve"> на визначенні оптимальності даної конкретної системи. </w:t>
+      </w:r>
+      <w:r>
+        <w:t xml:space="preserve">Але </w:t>
+      </w:r>
+      <w:r>
+        <w:t xml:space="preserve">факт визначення всіх маршрутів </w:t>
+      </w:r>
+      <w:r>
+        <w:t xml:space="preserve">найчастіше вимагає великого обсягу часу і значного трафіка пошуку </w:t>
+      </w:r>
+      <w:r>
+        <w:rPr>
+          <w:lang w:val="ru-RU"/>
+        </w:rPr>
+        <w:t>[3]</w:t>
+      </w:r>
+      <w:r>
+        <w:t>.</w:t>
+      </w:r>
+    </w:p>
+    <w:p>
+      <w:pPr>
+        <w:pStyle w:val="a7"/>
         <w:rPr>
           <w:i/>
           <w:sz w:val="28"/>
           <w:szCs w:val="28"/>
           <w:lang w:val="uk-UA"/>
         </w:rPr>
-        <w:t>у головній обчислювальній машині</w:t>
-      </w:r>
-    </w:p>
-    <w:p>
-      <w:pPr>
-        <w:pStyle w:val="-c"/>
-      </w:pPr>
-      <w:r>
-        <w:t>Деякі алгоритми маршрутизації</w:t>
-      </w:r>
-      <w:r>
-        <w:t xml:space="preserve"> </w:t>
-      </w:r>
-      <w:r>
-        <w:t>припускають, що</w:t>
-      </w:r>
-      <w:r>
-        <w:t xml:space="preserve"> </w:t>
-      </w:r>
-      <w:r>
-        <w:t>весь маршрут</w:t>
-      </w:r>
-      <w:r>
-        <w:t xml:space="preserve"> </w:t>
-      </w:r>
-      <w:r>
-        <w:t>визначає</w:t>
-      </w:r>
-      <w:r>
-        <w:t xml:space="preserve"> кінцевий вузол джерела. Звичайно це називають маршрутизацією від джерела. У системах маршрутизації від джерела маршрутизатори </w:t>
-      </w:r>
-      <w:r>
-        <w:t>працюють</w:t>
-      </w:r>
-      <w:r>
-        <w:t xml:space="preserve"> як обладнання</w:t>
-      </w:r>
-      <w:r>
-        <w:t xml:space="preserve"> </w:t>
-      </w:r>
-      <w:r>
-        <w:t>пересилання</w:t>
-      </w:r>
-      <w:r>
-        <w:t xml:space="preserve"> й</w:t>
-      </w:r>
-      <w:r>
-        <w:t xml:space="preserve"> </w:t>
-      </w:r>
-      <w:r>
-        <w:t>зберігання</w:t>
-      </w:r>
-      <w:r>
-        <w:t xml:space="preserve"> пакета, відсилаючи його до наступної зупинки [3].</w:t>
-      </w:r>
-    </w:p>
-    <w:p>
-      <w:pPr>
-        <w:pStyle w:val="-c"/>
-      </w:pPr>
-      <w:r>
-        <w:t>Інші алгоритми припускають, що</w:t>
-      </w:r>
-      <w:r>
-        <w:t xml:space="preserve"> </w:t>
-      </w:r>
-      <w:r>
-        <w:t>про маршрути</w:t>
-      </w:r>
-      <w:r>
-        <w:t xml:space="preserve"> головні обчислювальні машини нічого не знають. </w:t>
-      </w:r>
-      <w:r>
-        <w:t>Коли використовують ці алгоритми</w:t>
-      </w:r>
-      <w:r>
-        <w:t xml:space="preserve"> маршрутизатори визначають маршрут через </w:t>
-      </w:r>
-      <w:r>
-        <w:t>загальну</w:t>
-      </w:r>
-      <w:r>
-        <w:t xml:space="preserve"> мережу, </w:t>
-      </w:r>
-      <w:r>
-        <w:t>ґрунтуючись</w:t>
-      </w:r>
-      <w:r>
-        <w:t xml:space="preserve"> на власних розрахунках. У системі,</w:t>
-      </w:r>
-      <w:r>
-        <w:t xml:space="preserve"> яку ми розглянули</w:t>
-      </w:r>
-      <w:r>
-        <w:t xml:space="preserve"> вище, інтелект маршрутизації </w:t>
-      </w:r>
-      <w:r>
-        <w:t>знаходиться у</w:t>
-      </w:r>
-      <w:r>
-        <w:t xml:space="preserve"> головній обчислювальній машині. </w:t>
-      </w:r>
-      <w:r>
-        <w:t>В</w:t>
-      </w:r>
-      <w:r>
-        <w:t xml:space="preserve"> системі,</w:t>
-      </w:r>
-      <w:r>
-        <w:t xml:space="preserve"> яку ми</w:t>
-      </w:r>
-      <w:r>
-        <w:t xml:space="preserve"> розгляну</w:t>
-      </w:r>
-      <w:r>
-        <w:t>ли</w:t>
-      </w:r>
-      <w:r>
-        <w:t xml:space="preserve"> в другому випадку, інтелектом маршрутизації </w:t>
-      </w:r>
-      <w:r>
-        <w:t xml:space="preserve">обладнані </w:t>
-      </w:r>
-      <w:r>
-        <w:t>маршрутизатори.</w:t>
-      </w:r>
-    </w:p>
-    <w:p>
-      <w:pPr>
-        <w:pStyle w:val="-c"/>
-      </w:pPr>
-      <w:r>
-        <w:t>Компроміс між маршрутизацією</w:t>
-      </w:r>
-      <w:r>
-        <w:t xml:space="preserve"> </w:t>
-      </w:r>
-      <w:r>
-        <w:t>з інтелектом у маршрутизаторі</w:t>
-      </w:r>
-      <w:r>
-        <w:t xml:space="preserve"> </w:t>
-      </w:r>
-      <w:r>
-        <w:t>і</w:t>
-      </w:r>
-      <w:r>
-        <w:t xml:space="preserve"> </w:t>
-      </w:r>
-      <w:r>
-        <w:t>маршрутизацією</w:t>
-      </w:r>
-      <w:r>
-        <w:t xml:space="preserve"> </w:t>
-      </w:r>
-      <w:r>
-        <w:t>з інтелектом у головній обчислювальній машині</w:t>
-      </w:r>
-      <w:r>
-        <w:t xml:space="preserve"> можна</w:t>
-      </w:r>
-      <w:r>
-        <w:t xml:space="preserve"> </w:t>
-      </w:r>
-      <w:r>
-        <w:t>досяг</w:t>
-      </w:r>
-      <w:r>
-        <w:t>ти</w:t>
-      </w:r>
-      <w:r>
-        <w:t xml:space="preserve"> шляхом зіставлення оптимальності маршруту з непродуктивними витратами трафіка. Системи з інтелектом у головній обчислювальній машині </w:t>
-      </w:r>
-      <w:r>
-        <w:t>най</w:t>
-      </w:r>
-      <w:r>
-        <w:t xml:space="preserve">частіше обирають найкращі маршрути, </w:t>
-      </w:r>
-      <w:r>
-        <w:t xml:space="preserve">бо </w:t>
-      </w:r>
-      <w:r>
-        <w:t>перш ніж пакет буде відіслано</w:t>
-      </w:r>
-      <w:r>
-        <w:t>,</w:t>
-      </w:r>
-      <w:r>
-        <w:t xml:space="preserve"> вони</w:t>
-      </w:r>
-      <w:r>
-        <w:t xml:space="preserve"> знайдуть у</w:t>
-      </w:r>
-      <w:r>
-        <w:t>сі можливі</w:t>
-      </w:r>
-      <w:r>
-        <w:t xml:space="preserve"> маршрути до пункту призначення</w:t>
-      </w:r>
-      <w:r>
-        <w:t xml:space="preserve">. </w:t>
-      </w:r>
-      <w:r>
-        <w:t>Після цього</w:t>
-      </w:r>
-      <w:r>
-        <w:t xml:space="preserve"> вони обирають найкращий маршрут,</w:t>
-      </w:r>
-      <w:r>
-        <w:t xml:space="preserve"> базуючись</w:t>
-      </w:r>
-      <w:r>
-        <w:t xml:space="preserve"> на визначенні оптимальності даної конкретної системи. </w:t>
-      </w:r>
-      <w:r>
-        <w:t xml:space="preserve">Але </w:t>
-      </w:r>
-      <w:r>
-        <w:t xml:space="preserve">факт визначення всіх маршрутів </w:t>
-      </w:r>
-      <w:r>
-        <w:t xml:space="preserve">найчастіше вимагає </w:t>
-      </w:r>
-      <w:r>
-        <w:t xml:space="preserve">великого обсягу часу </w:t>
-      </w:r>
-      <w:r>
-        <w:t xml:space="preserve">і </w:t>
-      </w:r>
-      <w:r>
-        <w:t xml:space="preserve">значного трафіка пошуку </w:t>
-      </w:r>
-      <w:r>
-        <w:rPr>
-          <w:lang w:val="ru-RU"/>
-        </w:rPr>
-        <w:t>[3]</w:t>
-      </w:r>
-      <w:r>
-        <w:t>.</w:t>
-      </w:r>
-    </w:p>
-    <w:p>
-      <w:pPr>
-        <w:pStyle w:val="a7"/>
+      </w:pPr>
+      <w:r>
         <w:rPr>
           <w:i/>
           <w:sz w:val="28"/>
           <w:szCs w:val="28"/>
           <w:lang w:val="uk-UA"/>
         </w:rPr>
-      </w:pPr>
+        <w:t xml:space="preserve">Ієрархічні </w:t>
+      </w:r>
       <w:r>
         <w:rPr>
           <w:i/>
@@ -20719,7 +20637,7 @@
           <w:szCs w:val="28"/>
           <w:lang w:val="uk-UA"/>
         </w:rPr>
-        <w:t>І</w:t>
+        <w:t>або</w:t>
       </w:r>
       <w:r>
         <w:rPr>
@@ -20728,7 +20646,7 @@
           <w:szCs w:val="28"/>
           <w:lang w:val="uk-UA"/>
         </w:rPr>
-        <w:t>єрархічні</w:t>
+        <w:t xml:space="preserve"> однорівневі</w:t>
       </w:r>
       <w:r>
         <w:rPr>
@@ -20737,302 +20655,206 @@
           <w:szCs w:val="28"/>
           <w:lang w:val="uk-UA"/>
         </w:rPr>
+        <w:t xml:space="preserve"> алгоритми</w:t>
+      </w:r>
+    </w:p>
+    <w:p>
+      <w:pPr>
+        <w:pStyle w:val="-6"/>
+      </w:pPr>
+      <w:r>
+        <w:t>За способом</w:t>
+      </w:r>
+      <w:r>
+        <w:t xml:space="preserve"> організації маршрутів </w:t>
+      </w:r>
+      <w:r>
+        <w:t>від</w:t>
+      </w:r>
+      <w:r>
+        <w:t>різняють алгоритми</w:t>
+      </w:r>
+      <w:r>
+        <w:t xml:space="preserve"> ієрархічної</w:t>
+      </w:r>
+      <w:r>
+        <w:t xml:space="preserve"> та</w:t>
+      </w:r>
+      <w:r>
+        <w:t xml:space="preserve"> однорівневої</w:t>
+      </w:r>
+      <w:r>
+        <w:t xml:space="preserve"> організації.</w:t>
+      </w:r>
+    </w:p>
+    <w:p>
+      <w:pPr>
+        <w:pStyle w:val="-6"/>
+      </w:pPr>
+      <w:r>
+        <w:t>Бувають</w:t>
+      </w:r>
+      <w:r>
+        <w:t xml:space="preserve"> алгоритми маршрутизації</w:t>
+      </w:r>
+      <w:r>
+        <w:t xml:space="preserve"> які</w:t>
+      </w:r>
+      <w:r>
+        <w:t xml:space="preserve"> опер</w:t>
+      </w:r>
+      <w:r>
+        <w:t>ують у плоскому просторі, у той</w:t>
+      </w:r>
+      <w:r>
+        <w:t xml:space="preserve"> час </w:t>
+      </w:r>
+      <w:r>
+        <w:t>коли</w:t>
+      </w:r>
+      <w:r>
+        <w:t xml:space="preserve"> інші </w:t>
+      </w:r>
+      <w:r>
+        <w:t>використовують</w:t>
+      </w:r>
+      <w:r>
+        <w:t xml:space="preserve"> ієрархії маршрутизації.</w:t>
+      </w:r>
+      <w:r>
+        <w:t xml:space="preserve"> Всі роутери в</w:t>
+      </w:r>
+      <w:r>
+        <w:t xml:space="preserve"> однорівневій системі маршрутизації рівні по відношенню один до одного.</w:t>
+      </w:r>
+      <w:r>
+        <w:t xml:space="preserve"> Деякі роутери в</w:t>
+      </w:r>
+      <w:r>
+        <w:t xml:space="preserve"> ієрархічній системі маршрутизації формують те, що становить основу (backbone - базу) маршрутизації.</w:t>
+      </w:r>
+      <w:r>
+        <w:t xml:space="preserve"> До базових роутерів </w:t>
+      </w:r>
+      <w:r>
+        <w:lastRenderedPageBreak/>
+        <w:t>переміщають п</w:t>
+      </w:r>
+      <w:r>
+        <w:t>акети з небазових роутерів і</w:t>
+      </w:r>
+      <w:r>
+        <w:t xml:space="preserve"> через них</w:t>
+      </w:r>
+      <w:r>
+        <w:t xml:space="preserve"> пропускаються </w:t>
+      </w:r>
+      <w:r>
+        <w:t>доти, поки не досягнуть</w:t>
+      </w:r>
+      <w:r>
+        <w:t xml:space="preserve"> пункту призначення. </w:t>
+      </w:r>
+      <w:r>
+        <w:t>Потім</w:t>
+      </w:r>
+      <w:r>
+        <w:t xml:space="preserve"> вони переміщаються від останнього базового роутера через один або декілько небазових роутерів до </w:t>
+      </w:r>
+      <w:r>
+        <w:t>останнього</w:t>
+      </w:r>
+      <w:r>
+        <w:t xml:space="preserve"> пункту призначення</w:t>
+      </w:r>
+      <w:r>
+        <w:rPr>
+          <w:lang w:val="ru-RU"/>
+        </w:rPr>
+        <w:t xml:space="preserve"> [3]</w:t>
+      </w:r>
+      <w:r>
+        <w:t>.</w:t>
+      </w:r>
+    </w:p>
+    <w:p>
+      <w:pPr>
+        <w:pStyle w:val="-6"/>
+      </w:pPr>
+      <w:r>
+        <w:t xml:space="preserve">Системи маршрутизації </w:t>
+      </w:r>
+      <w:r>
+        <w:t>найчастіше</w:t>
+      </w:r>
+      <w:r>
         <w:t xml:space="preserve"> </w:t>
       </w:r>
       <w:r>
-        <w:rPr>
-          <w:i/>
-          <w:sz w:val="28"/>
-          <w:szCs w:val="28"/>
-          <w:lang w:val="uk-UA"/>
-        </w:rPr>
-        <w:t>або</w:t>
-      </w:r>
-      <w:r>
-        <w:rPr>
-          <w:i/>
-          <w:sz w:val="28"/>
-          <w:szCs w:val="28"/>
-          <w:lang w:val="uk-UA"/>
-        </w:rPr>
-        <w:t xml:space="preserve"> о</w:t>
-      </w:r>
-      <w:r>
-        <w:rPr>
-          <w:i/>
-          <w:sz w:val="28"/>
-          <w:szCs w:val="28"/>
-          <w:lang w:val="uk-UA"/>
-        </w:rPr>
-        <w:t>днорівневі</w:t>
-      </w:r>
-      <w:r>
-        <w:rPr>
-          <w:i/>
-          <w:sz w:val="28"/>
-          <w:szCs w:val="28"/>
-          <w:lang w:val="uk-UA"/>
-        </w:rPr>
-        <w:t xml:space="preserve"> </w:t>
-      </w:r>
-      <w:r>
-        <w:rPr>
-          <w:i/>
-          <w:sz w:val="28"/>
-          <w:szCs w:val="28"/>
-          <w:lang w:val="uk-UA"/>
-        </w:rPr>
-        <w:t>алгоритми</w:t>
-      </w:r>
-    </w:p>
-    <w:p>
-      <w:pPr>
-        <w:pStyle w:val="-6"/>
-      </w:pPr>
-      <w:r>
-        <w:t>За способом</w:t>
-      </w:r>
-      <w:r>
-        <w:t xml:space="preserve"> організації маршрутів </w:t>
-      </w:r>
-      <w:r>
-        <w:t>від</w:t>
-      </w:r>
-      <w:r>
-        <w:t>різняють алгоритми</w:t>
-      </w:r>
-      <w:r>
-        <w:t xml:space="preserve"> </w:t>
-      </w:r>
-      <w:r>
-        <w:t>ієрархічної</w:t>
-      </w:r>
-      <w:r>
-        <w:t xml:space="preserve"> та</w:t>
-      </w:r>
-      <w:r>
-        <w:t xml:space="preserve"> </w:t>
-      </w:r>
-      <w:r>
-        <w:t>однорівневої</w:t>
-      </w:r>
-      <w:r>
-        <w:t xml:space="preserve"> </w:t>
-      </w:r>
-      <w:r>
-        <w:t>організації.</w:t>
-      </w:r>
-    </w:p>
-    <w:p>
-      <w:pPr>
-        <w:pStyle w:val="-6"/>
-      </w:pPr>
-      <w:r>
-        <w:t>Бувають</w:t>
-      </w:r>
-      <w:r>
-        <w:t xml:space="preserve"> алгоритми маршрутизації</w:t>
-      </w:r>
-      <w:r>
-        <w:t xml:space="preserve"> які</w:t>
-      </w:r>
-      <w:r>
-        <w:t xml:space="preserve"> опер</w:t>
-      </w:r>
-      <w:r>
-        <w:t>ують у плоскому просторі, у той</w:t>
-      </w:r>
-      <w:r>
-        <w:t xml:space="preserve"> час </w:t>
+        <w:t>складаються з логічних груп</w:t>
+      </w:r>
+      <w:r>
+        <w:t xml:space="preserve"> вузлів, </w:t>
+      </w:r>
+      <w:r>
+        <w:t>які</w:t>
+      </w:r>
+      <w:r>
+        <w:t xml:space="preserve"> називають </w:t>
+      </w:r>
+      <w:r>
+        <w:t>автономними системами (AS) чи областями</w:t>
+      </w:r>
+      <w:r>
+        <w:t>, або</w:t>
+      </w:r>
+      <w:r>
+        <w:t xml:space="preserve"> доменами. В </w:t>
+      </w:r>
+      <w:r>
+        <w:t xml:space="preserve">ієрархічних системах </w:t>
+      </w:r>
+      <w:r>
+        <w:t>деякі</w:t>
+      </w:r>
+      <w:r>
+        <w:t xml:space="preserve"> роутери </w:t>
+      </w:r>
+      <w:r>
+        <w:t>будь-якого</w:t>
+      </w:r>
+      <w:r>
+        <w:t xml:space="preserve"> домена можуть </w:t>
+      </w:r>
+      <w:r>
+        <w:t xml:space="preserve">сповіщатися </w:t>
+      </w:r>
+      <w:r>
+        <w:t>з роутерами</w:t>
+      </w:r>
+      <w:r>
+        <w:t xml:space="preserve"> з іншими доменами</w:t>
+      </w:r>
+      <w:r>
+        <w:t xml:space="preserve">, у той час </w:t>
       </w:r>
       <w:r>
         <w:t>коли</w:t>
       </w:r>
       <w:r>
-        <w:t xml:space="preserve"> інші </w:t>
-      </w:r>
-      <w:r>
-        <w:t>використовують</w:t>
-      </w:r>
-      <w:r>
-        <w:t xml:space="preserve"> ієрархії маршрутизації.</w:t>
-      </w:r>
-      <w:r>
-        <w:t xml:space="preserve"> В</w:t>
-      </w:r>
-      <w:r>
-        <w:t>сі роутери</w:t>
-      </w:r>
-      <w:r>
-        <w:t xml:space="preserve"> в</w:t>
-      </w:r>
-      <w:r>
-        <w:t xml:space="preserve"> </w:t>
-      </w:r>
-      <w:r>
-        <w:lastRenderedPageBreak/>
-        <w:t>однорівневій системі маршрутизації рівні по відношенню один до одного.</w:t>
-      </w:r>
-      <w:r>
-        <w:t xml:space="preserve"> Д</w:t>
-      </w:r>
-      <w:r>
-        <w:t>еякі роутери</w:t>
-      </w:r>
-      <w:r>
-        <w:t xml:space="preserve"> в</w:t>
-      </w:r>
-      <w:r>
-        <w:t xml:space="preserve"> ієрархічній системі маршрутизації формують те, що становить основу (backbone - базу) маршрутизації.</w:t>
-      </w:r>
-      <w:r>
-        <w:t xml:space="preserve"> Д</w:t>
-      </w:r>
-      <w:r>
-        <w:t>о базових роутерів</w:t>
-      </w:r>
-      <w:r>
-        <w:t xml:space="preserve"> </w:t>
-      </w:r>
-      <w:r>
-        <w:t>переміщають</w:t>
-      </w:r>
-      <w:r>
-        <w:t xml:space="preserve"> п</w:t>
-      </w:r>
-      <w:r>
-        <w:t>акети з небазових роутерів і</w:t>
-      </w:r>
-      <w:r>
-        <w:t xml:space="preserve"> </w:t>
-      </w:r>
-      <w:r>
-        <w:t>через них</w:t>
-      </w:r>
-      <w:r>
-        <w:t xml:space="preserve"> пропускаються </w:t>
-      </w:r>
-      <w:r>
-        <w:t>доти, поки не досягнуть</w:t>
-      </w:r>
-      <w:r>
-        <w:t xml:space="preserve"> пункту призначення. </w:t>
-      </w:r>
-      <w:r>
-        <w:t>Потім</w:t>
-      </w:r>
-      <w:r>
-        <w:t xml:space="preserve"> вони переміщаються від останнього базового роутера через один або декілько небазових роутерів до </w:t>
-      </w:r>
-      <w:r>
-        <w:t>останнього</w:t>
-      </w:r>
-      <w:r>
-        <w:t xml:space="preserve"> пункту призначення</w:t>
-      </w:r>
-      <w:r>
-        <w:rPr>
-          <w:lang w:val="ru-RU"/>
-        </w:rPr>
-        <w:t xml:space="preserve"> [3]</w:t>
-      </w:r>
-      <w:r>
-        <w:t>.</w:t>
-      </w:r>
-    </w:p>
-    <w:p>
-      <w:pPr>
-        <w:pStyle w:val="-6"/>
-      </w:pPr>
-      <w:r>
-        <w:t xml:space="preserve">Системи маршрутизації </w:t>
-      </w:r>
-      <w:r>
-        <w:t>найчастіше</w:t>
-      </w:r>
-      <w:r>
-        <w:t xml:space="preserve"> </w:t>
-      </w:r>
-      <w:r>
-        <w:t>складаються з логічних груп</w:t>
-      </w:r>
-      <w:r>
-        <w:t xml:space="preserve"> вузлів, </w:t>
-      </w:r>
-      <w:r>
-        <w:t>які</w:t>
-      </w:r>
-      <w:r>
-        <w:t xml:space="preserve"> називають </w:t>
-      </w:r>
-      <w:r>
-        <w:t>автономними системами (AS) чи областями</w:t>
-      </w:r>
-      <w:r>
-        <w:t>, або</w:t>
-      </w:r>
-      <w:r>
-        <w:t xml:space="preserve"> </w:t>
-      </w:r>
-      <w:r>
-        <w:t>доменами</w:t>
-      </w:r>
-      <w:r>
-        <w:t xml:space="preserve">. В </w:t>
-      </w:r>
-      <w:r>
-        <w:t xml:space="preserve">ієрархічних системах </w:t>
-      </w:r>
-      <w:r>
-        <w:t>деякі</w:t>
-      </w:r>
-      <w:r>
-        <w:t xml:space="preserve"> роутери </w:t>
-      </w:r>
-      <w:r>
-        <w:t>будь-якого</w:t>
-      </w:r>
-      <w:r>
-        <w:t xml:space="preserve"> домена можуть </w:t>
-      </w:r>
-      <w:r>
-        <w:t xml:space="preserve">сповіщатися </w:t>
-      </w:r>
-      <w:r>
-        <w:t>з роутерами</w:t>
-      </w:r>
-      <w:r>
-        <w:t xml:space="preserve"> з іншими доменами</w:t>
-      </w:r>
-      <w:r>
-        <w:t xml:space="preserve">, у той час </w:t>
-      </w:r>
-      <w:r>
-        <w:t>коли</w:t>
-      </w:r>
-      <w:r>
         <w:t xml:space="preserve"> інші роутери цього домена можуть підтримувати зв'язок з роутерами тільки в межах свого домена. </w:t>
       </w:r>
       <w:r>
-        <w:t>Д</w:t>
-      </w:r>
-      <w:r>
-        <w:t>одаткові ієрархічні рівні</w:t>
+        <w:t>Додаткові ієрархічні рівні</w:t>
       </w:r>
       <w:r>
         <w:t xml:space="preserve"> можуть існувати</w:t>
       </w:r>
       <w:r>
-        <w:t xml:space="preserve"> у</w:t>
-      </w:r>
-      <w:r>
-        <w:t xml:space="preserve"> дуже великих мережах</w:t>
-      </w:r>
-      <w:r>
-        <w:t>.</w:t>
-      </w:r>
-      <w:r>
-        <w:t xml:space="preserve"> </w:t>
+        <w:t xml:space="preserve"> у дуже великих мережах</w:t>
+      </w:r>
+      <w:r>
+        <w:t xml:space="preserve">. </w:t>
       </w:r>
       <w:r>
         <w:t>База</w:t>
@@ -21102,10 +20924,7 @@
         <w:t>тільки</w:t>
       </w:r>
       <w:r>
-        <w:t xml:space="preserve"> </w:t>
-      </w:r>
-      <w:r>
-        <w:t>знати</w:t>
+        <w:t xml:space="preserve"> знати</w:t>
       </w:r>
       <w:r>
         <w:t xml:space="preserve"> про</w:t>
@@ -21166,108 +20985,39 @@
         <w:pStyle w:val="-6"/>
       </w:pPr>
       <w:r>
-        <w:t xml:space="preserve">Динамічні алгоритми маршрутизації змінюються в </w:t>
-      </w:r>
-      <w:r>
-        <w:t>реальному часі</w:t>
-      </w:r>
-      <w:r>
-        <w:t xml:space="preserve"> одночасно із змінами</w:t>
-      </w:r>
-      <w:r>
-        <w:t xml:space="preserve"> у таблиці</w:t>
-      </w:r>
-      <w:r>
-        <w:t xml:space="preserve"> характеристик мережі. </w:t>
-      </w:r>
-      <w:r>
-        <w:t>Ц</w:t>
-      </w:r>
-      <w:r>
-        <w:t>е</w:t>
-      </w:r>
-      <w:r>
-        <w:t xml:space="preserve"> виконується</w:t>
-      </w:r>
-      <w:r>
-        <w:t xml:space="preserve"> шляхом аналізу повідомлень про відновлення маршрутизації. Якщо в повідомленні </w:t>
-      </w:r>
-      <w:r>
-        <w:t>вказано</w:t>
-      </w:r>
-      <w:r>
-        <w:t xml:space="preserve">, що </w:t>
-      </w:r>
-      <w:r>
-        <w:t>сталася</w:t>
-      </w:r>
-      <w:r>
-        <w:t xml:space="preserve"> зміна мережі, програми маршрутизації </w:t>
-      </w:r>
-      <w:r>
-        <w:t xml:space="preserve">одразу </w:t>
-      </w:r>
-      <w:r>
-        <w:t xml:space="preserve">перераховують маршрути й </w:t>
-      </w:r>
-      <w:r>
-        <w:t>посилають</w:t>
-      </w:r>
-      <w:r>
-        <w:t xml:space="preserve"> нові повідомлення</w:t>
-      </w:r>
-      <w:r>
-        <w:t xml:space="preserve"> в яких вказано що потрібно зробити</w:t>
-      </w:r>
-      <w:r>
-        <w:t xml:space="preserve"> коректування маршрутизації. Так</w:t>
-      </w:r>
-      <w:r>
-        <w:t>і повідомлення проходять по всій мережі</w:t>
-      </w:r>
-      <w:r>
-        <w:t xml:space="preserve">, стимулюючи маршрутизатори </w:t>
-      </w:r>
-      <w:r>
-        <w:t>оновити</w:t>
-      </w:r>
-      <w:r>
-        <w:t xml:space="preserve"> свої </w:t>
-      </w:r>
+        <w:t xml:space="preserve">Динамічні алгоритми маршрутизації змінюються в реальному часі одночасно із змінами у таблиці характеристик мережі. Це виконується шляхом аналізу повідомлень про відновлення маршрутизації. Якщо в повідомленні вказано, що сталася зміна мережі, програми маршрутизації одразу перераховують маршрути й посилають нові повідомлення в яких вказано що потрібно зробити коректування маршрутизації. Такі повідомлення проходять по всій мережі, стимулюючи маршрутизатори оновити свої </w:t>
+      </w:r>
+      <w:r>
+        <w:t>алгоритми і</w:t>
+      </w:r>
+      <w:r>
+        <w:t xml:space="preserve"> відповідним чином </w:t>
+      </w:r>
+      <w:r>
+        <w:t>змінити</w:t>
+      </w:r>
+      <w:r>
+        <w:t xml:space="preserve"> таблиці маршрутизації. Динамічні алгоритми маршрутизації </w:t>
+      </w:r>
+      <w:r>
+        <w:t>мають</w:t>
+      </w:r>
+      <w:r>
+        <w:t xml:space="preserve"> доповнювати статичні маршрути там, де це </w:t>
+      </w:r>
+      <w:r>
+        <w:t>має сенс</w:t>
+      </w:r>
+      <w:r>
+        <w:t>.</w:t>
+      </w:r>
+    </w:p>
+    <w:p>
+      <w:pPr>
+        <w:pStyle w:val="-6"/>
+      </w:pPr>
       <w:r>
         <w:lastRenderedPageBreak/>
-        <w:t>алгоритми і</w:t>
-      </w:r>
-      <w:r>
-        <w:t xml:space="preserve"> відповідним чином </w:t>
-      </w:r>
-      <w:r>
-        <w:t>змінити</w:t>
-      </w:r>
-      <w:r>
-        <w:t xml:space="preserve"> таблиці маршрутизації. Динамічні алгоритми маршрутизації </w:t>
-      </w:r>
-      <w:r>
-        <w:t>мають</w:t>
-      </w:r>
-      <w:r>
-        <w:t xml:space="preserve"> доповнювати статич</w:t>
-      </w:r>
-      <w:r>
-        <w:t xml:space="preserve">ні маршрути там, де це </w:t>
-      </w:r>
-      <w:r>
-        <w:t>має сенс</w:t>
-      </w:r>
-      <w:r>
-        <w:t>.</w:t>
-      </w:r>
-    </w:p>
-    <w:p>
-      <w:pPr>
-        <w:pStyle w:val="-6"/>
-      </w:pPr>
-      <w:r>
         <w:t xml:space="preserve">Статичні алгоритми маршрутизації мають розподіл статичних таблиць маршрутизаці, </w:t>
       </w:r>
       <w:r>
@@ -21386,19 +21136,13 @@
         <w:t xml:space="preserve"> маршрутизації можуть бути</w:t>
       </w:r>
       <w:r>
-        <w:t xml:space="preserve"> </w:t>
-      </w:r>
-      <w:r>
-        <w:t>міждоменними</w:t>
+        <w:t xml:space="preserve"> міждоменними</w:t>
       </w:r>
       <w:r>
         <w:t xml:space="preserve"> або</w:t>
       </w:r>
       <w:r>
-        <w:t xml:space="preserve"> </w:t>
-      </w:r>
-      <w:r>
-        <w:t>внутрішньодоменними</w:t>
+        <w:t xml:space="preserve"> внутрішньодоменними</w:t>
       </w:r>
       <w:r>
         <w:t>.</w:t>
@@ -21419,25 +21163,16 @@
         <w:t xml:space="preserve"> </w:t>
       </w:r>
       <w:r>
-        <w:t xml:space="preserve">або </w:t>
-      </w:r>
-      <w:r>
-        <w:t>одночасно у межах доменів і між ними</w:t>
+        <w:t>або одночасно у межах доменів і між ними</w:t>
       </w:r>
       <w:r>
         <w:t xml:space="preserve">, </w:t>
       </w:r>
       <w:r>
-        <w:t xml:space="preserve">або </w:t>
-      </w:r>
-      <w:r>
-        <w:t>тільки в межах доменів</w:t>
-      </w:r>
-      <w:r>
-        <w:t>.</w:t>
-      </w:r>
-      <w:r>
-        <w:t xml:space="preserve"> </w:t>
+        <w:t>або тільки в межах доменів</w:t>
+      </w:r>
+      <w:r>
+        <w:t xml:space="preserve">. </w:t>
       </w:r>
       <w:r>
         <w:t>З</w:t>
@@ -21453,14 +21188,14 @@
       <w:pPr>
         <w:pStyle w:val="-c"/>
         <w:ind w:firstLine="0"/>
-      </w:pPr>
-      <w:r>
-        <w:object w:dxaOrig="10827" w:dyaOrig="9976">
-          <v:shape id="_x0000_i1034" type="#_x0000_t75" style="width:468pt;height:431.25pt" o:ole="">
+        <w:jc w:val="center"/>
+      </w:pPr>
+      <w:r>
+        <w:pict>
+          <v:shape id="_x0000_i1028" type="#_x0000_t75" style="width:369.75pt;height:342pt">
             <v:imagedata r:id="rId25" o:title=""/>
           </v:shape>
-          <o:OLEObject Type="Embed" ProgID="Visio.Drawing.11" ShapeID="_x0000_i1034" DrawAspect="Content" ObjectID="_1616954611"/>
-        </w:object>
+        </w:pict>
       </w:r>
     </w:p>
     <w:p>
@@ -21492,6 +21227,7 @@
       </w:pPr>
       <w:bookmarkStart w:id="48" w:name="_Toc190443166"/>
       <w:r>
+        <w:lastRenderedPageBreak/>
         <w:t>Вимоги до алгоритму маршрутизації</w:t>
       </w:r>
       <w:bookmarkEnd w:id="48"/>
@@ -21516,13 +21252,7 @@
         <w:t xml:space="preserve"> вимоги до</w:t>
       </w:r>
       <w:r>
-        <w:t xml:space="preserve"> розробл</w:t>
-      </w:r>
-      <w:r>
-        <w:t>юван</w:t>
-      </w:r>
-      <w:r>
-        <w:t>ого</w:t>
+        <w:t xml:space="preserve"> розроблюваного</w:t>
       </w:r>
       <w:r>
         <w:t xml:space="preserve"> </w:t>
@@ -21576,7 +21306,6 @@
         <w:pStyle w:val="-"/>
       </w:pPr>
       <w:r>
-        <w:lastRenderedPageBreak/>
         <w:t>по збіжності – здатності</w:t>
       </w:r>
       <w:r>
@@ -21586,10 +21315,7 @@
         <w:t>швидкої досягти угоди між маршру</w:t>
       </w:r>
       <w:r>
-        <w:t>тизаторами мережі по оптимальним маршрутам</w:t>
-      </w:r>
-      <w:r>
-        <w:t>;</w:t>
+        <w:t>тизаторами мережі по оптимальним маршрутам;</w:t>
       </w:r>
     </w:p>
     <w:p>
@@ -21711,39 +21437,55 @@
       <w:r>
         <w:t>.</w:t>
       </w:r>
+    </w:p>
+    <w:p>
+      <w:pPr>
+        <w:pStyle w:val="-6"/>
+      </w:pPr>
+    </w:p>
+    <w:p>
+      <w:pPr>
+        <w:pStyle w:val="-6"/>
+      </w:pPr>
+    </w:p>
+    <w:p>
+      <w:pPr>
+        <w:pStyle w:val="-6"/>
+      </w:pPr>
+    </w:p>
+    <w:p>
+      <w:pPr>
+        <w:pStyle w:val="-6"/>
+      </w:pPr>
+    </w:p>
+    <w:p>
+      <w:pPr>
+        <w:pStyle w:val="-6"/>
+      </w:pPr>
+    </w:p>
+    <w:p>
+      <w:pPr>
+        <w:pStyle w:val="-6"/>
+      </w:pPr>
+    </w:p>
+    <w:p>
+      <w:pPr>
+        <w:pStyle w:val="-6"/>
+      </w:pPr>
+    </w:p>
+    <w:p>
+      <w:pPr>
+        <w:pStyle w:val="-6"/>
+      </w:pPr>
+    </w:p>
+    <w:p>
+      <w:pPr>
+        <w:pStyle w:val="-6"/>
+      </w:pPr>
       <w:bookmarkStart w:id="49" w:name="_GoBack"/>
       <w:bookmarkEnd w:id="49"/>
-    </w:p>
-    <w:p>
-      <w:pPr>
-        <w:pStyle w:val="-6"/>
-      </w:pPr>
-    </w:p>
-    <w:p>
-      <w:pPr>
-        <w:pStyle w:val="-6"/>
-      </w:pPr>
-    </w:p>
-    <w:p>
-      <w:pPr>
-        <w:pStyle w:val="-6"/>
-      </w:pPr>
-    </w:p>
-    <w:p>
-      <w:pPr>
-        <w:pStyle w:val="-6"/>
-      </w:pPr>
-    </w:p>
-    <w:p>
-      <w:pPr>
-        <w:pStyle w:val="-6"/>
-      </w:pPr>
-    </w:p>
-    <w:p>
-      <w:pPr>
-        <w:pStyle w:val="-6"/>
-      </w:pPr>
-      <w:r>
+      <w:r>
+        <w:lastRenderedPageBreak/>
         <w:t xml:space="preserve">Вимоги до алгоритмів маршрутизації по гнучкості й збіжності взаємозалежні один </w:t>
       </w:r>
       <w:r>
@@ -23740,7 +23482,7 @@
 </file>
 
 <file path=customXml/itemProps1.xml><?xml version="1.0" encoding="utf-8"?>
-<ds:datastoreItem xmlns:ds="http://schemas.openxmlformats.org/officeDocument/2006/customXml" ds:itemID="{A3E43D00-A402-4491-8990-93A58CB4C592}">
+<ds:datastoreItem xmlns:ds="http://schemas.openxmlformats.org/officeDocument/2006/customXml" ds:itemID="{FF858162-49D5-4E5E-AE29-A61DE83FB620}">
   <ds:schemaRefs>
     <ds:schemaRef ds:uri="http://schemas.openxmlformats.org/officeDocument/2006/bibliography"/>
   </ds:schemaRefs>

</xml_diff>